<commit_message>
added C to command line
</commit_message>
<xml_diff>
--- a/WS09/Workshop 9.docx
+++ b/WS09/Workshop 9.docx
@@ -81,52 +81,16 @@
           <w:sz w:val="24"/>
           <w:szCs w:val="24"/>
         </w:rPr>
-        <w:t xml:space="preserve">while </w:t>
-      </w:r>
-      <w:r>
-        <w:rPr>
-          <w:rFonts w:eastAsia="Times New Roman" w:cstheme="minorHAnsi"/>
-          <w:color w:val="000000"/>
-          <w:sz w:val="24"/>
-          <w:szCs w:val="24"/>
-        </w:rPr>
-        <w:t>back</w:t>
-      </w:r>
-      <w:r>
-        <w:rPr>
-          <w:rFonts w:eastAsia="Times New Roman" w:cstheme="minorHAnsi"/>
-          <w:color w:val="000000"/>
-          <w:sz w:val="24"/>
-          <w:szCs w:val="24"/>
-        </w:rPr>
-        <w:t xml:space="preserve">ing it </w:t>
-      </w:r>
-      <w:r>
-        <w:rPr>
-          <w:rFonts w:eastAsia="Times New Roman" w:cstheme="minorHAnsi"/>
-          <w:color w:val="000000"/>
-          <w:sz w:val="24"/>
-          <w:szCs w:val="24"/>
-        </w:rPr>
-        <w:t xml:space="preserve">up </w:t>
-      </w:r>
-      <w:r>
-        <w:rPr>
-          <w:rFonts w:eastAsia="Times New Roman" w:cstheme="minorHAnsi"/>
-          <w:color w:val="000000"/>
-          <w:sz w:val="24"/>
-          <w:szCs w:val="24"/>
-        </w:rPr>
-        <w:t>t</w:t>
-      </w:r>
-      <w:r>
-        <w:rPr>
-          <w:rFonts w:eastAsia="Times New Roman" w:cstheme="minorHAnsi"/>
-          <w:color w:val="000000"/>
-          <w:sz w:val="24"/>
-          <w:szCs w:val="24"/>
-        </w:rPr>
-        <w:t xml:space="preserve">o a binary file, </w:t>
+        <w:t xml:space="preserve">while backing it up </w:t>
+      </w:r>
+      <w:r>
+        <w:rPr>
+          <w:rFonts w:eastAsia="Times New Roman" w:cstheme="minorHAnsi"/>
+          <w:color w:val="000000"/>
+          <w:sz w:val="24"/>
+          <w:szCs w:val="24"/>
+        </w:rPr>
+        <w:t xml:space="preserve">to a binary file, </w:t>
       </w:r>
       <w:r>
         <w:rPr>
@@ -755,6 +719,7 @@
     </w:p>
     <w:p>
       <w:pPr>
+        <w:spacing w:after="0"/>
         <w:rPr>
           <w:rFonts w:ascii="Arial" w:hAnsi="Arial" w:cs="Arial"/>
           <w:b/>
@@ -765,33 +730,8 @@
           <w:szCs w:val="27"/>
         </w:rPr>
       </w:pPr>
-      <w:r>
-        <w:rPr>
-          <w:rFonts w:ascii="Arial" w:hAnsi="Arial" w:cs="Arial"/>
-          <w:b/>
-          <w:bCs/>
-          <w:caps/>
-          <w:color w:val="4599B1"/>
-          <w:sz w:val="27"/>
-          <w:szCs w:val="27"/>
-        </w:rPr>
-        <w:lastRenderedPageBreak/>
-        <w:br w:type="page"/>
-      </w:r>
-    </w:p>
-    <w:p>
-      <w:pPr>
-        <w:spacing w:after="0"/>
-        <w:rPr>
-          <w:rFonts w:ascii="Arial" w:hAnsi="Arial" w:cs="Arial"/>
-          <w:b/>
-          <w:bCs/>
-          <w:caps/>
-          <w:color w:val="4599B1"/>
-          <w:sz w:val="27"/>
-          <w:szCs w:val="27"/>
-        </w:rPr>
-      </w:pPr>
+      <w:bookmarkStart w:id="0" w:name="_GoBack"/>
+      <w:bookmarkEnd w:id="0"/>
       <w:r>
         <w:rPr>
           <w:rFonts w:ascii="Arial" w:hAnsi="Arial" w:cs="Arial"/>
@@ -1742,6 +1682,16 @@
         </w:rPr>
         <w:t>.dat</w:t>
       </w:r>
+      <w:r>
+        <w:rPr>
+          <w:rFonts w:ascii="Consolas" w:hAnsi="Consolas" w:cs="Consolas"/>
+          <w:b/>
+          <w:color w:val="FF0000"/>
+          <w:sz w:val="19"/>
+          <w:szCs w:val="19"/>
+        </w:rPr>
+        <w:t xml:space="preserve"> C</w:t>
+      </w:r>
     </w:p>
     <w:p>
       <w:pPr>
@@ -2547,61 +2497,16 @@
           <w:sz w:val="24"/>
           <w:szCs w:val="24"/>
         </w:rPr>
-        <w:t>Your tasks for t</w:t>
-      </w:r>
-      <w:r>
-        <w:rPr>
-          <w:rFonts w:eastAsia="Times New Roman" w:cstheme="minorHAnsi"/>
-          <w:color w:val="000000"/>
-          <w:sz w:val="24"/>
-          <w:szCs w:val="24"/>
-        </w:rPr>
-        <w:t xml:space="preserve">his part of the workshop </w:t>
-      </w:r>
-      <w:r>
-        <w:rPr>
-          <w:rFonts w:eastAsia="Times New Roman" w:cstheme="minorHAnsi"/>
-          <w:color w:val="000000"/>
-          <w:sz w:val="24"/>
-          <w:szCs w:val="24"/>
-        </w:rPr>
-        <w:t>are</w:t>
-      </w:r>
-      <w:r>
-        <w:rPr>
-          <w:rFonts w:eastAsia="Times New Roman" w:cstheme="minorHAnsi"/>
-          <w:color w:val="000000"/>
-          <w:sz w:val="24"/>
-          <w:szCs w:val="24"/>
-        </w:rPr>
-        <w:t xml:space="preserve"> </w:t>
-      </w:r>
-      <w:r>
-        <w:rPr>
-          <w:rFonts w:eastAsia="Times New Roman" w:cstheme="minorHAnsi"/>
-          <w:color w:val="000000"/>
-          <w:sz w:val="24"/>
-          <w:szCs w:val="24"/>
-        </w:rPr>
-        <w:t xml:space="preserve">to </w:t>
-      </w:r>
-      <w:r>
-        <w:rPr>
-          <w:rFonts w:eastAsia="Times New Roman" w:cstheme="minorHAnsi"/>
-          <w:color w:val="000000"/>
-          <w:sz w:val="24"/>
-          <w:szCs w:val="24"/>
-        </w:rPr>
-        <w:t xml:space="preserve">implement the functionality for </w:t>
-      </w:r>
-      <w:r>
-        <w:rPr>
-          <w:rFonts w:eastAsia="Times New Roman" w:cstheme="minorHAnsi"/>
-          <w:color w:val="000000"/>
-          <w:sz w:val="24"/>
-          <w:szCs w:val="24"/>
-        </w:rPr>
-        <w:t xml:space="preserve">the </w:t>
+        <w:t xml:space="preserve">Your tasks for this part of the workshop are to </w:t>
+      </w:r>
+      <w:r>
+        <w:rPr>
+          <w:rFonts w:eastAsia="Times New Roman" w:cstheme="minorHAnsi"/>
+          <w:color w:val="000000"/>
+          <w:sz w:val="24"/>
+          <w:szCs w:val="24"/>
+        </w:rPr>
+        <w:t xml:space="preserve">implement the functionality for the </w:t>
       </w:r>
       <w:proofErr w:type="spellStart"/>
       <w:r>
@@ -2623,16 +2528,7 @@
           <w:sz w:val="24"/>
           <w:szCs w:val="24"/>
         </w:rPr>
-        <w:t xml:space="preserve"> module</w:t>
-      </w:r>
-      <w:r>
-        <w:rPr>
-          <w:rFonts w:eastAsia="Times New Roman" w:cstheme="minorHAnsi"/>
-          <w:color w:val="000000"/>
-          <w:sz w:val="24"/>
-          <w:szCs w:val="24"/>
-        </w:rPr>
-        <w:t>:</w:t>
+        <w:t xml:space="preserve"> module:</w:t>
       </w:r>
     </w:p>
     <w:p>
@@ -2728,21 +2624,8 @@
           <w:sz w:val="24"/>
           <w:szCs w:val="24"/>
         </w:rPr>
-        <w:t>SecureData</w:t>
-      </w:r>
-      <w:r>
-        <w:rPr>
-          <w:rFonts w:eastAsia="Times New Roman" w:cstheme="minorHAnsi"/>
-          <w:b/>
-          <w:bCs/>
-          <w:color w:val="000080"/>
-          <w:sz w:val="24"/>
-          <w:szCs w:val="24"/>
-        </w:rPr>
-        <w:t>::restore</w:t>
-      </w:r>
-      <w:bookmarkStart w:id="0" w:name="_GoBack"/>
-      <w:bookmarkEnd w:id="0"/>
+        <w:t>SecureData::restore</w:t>
+      </w:r>
       <w:r>
         <w:rPr>
           <w:rFonts w:eastAsia="Times New Roman" w:cstheme="minorHAnsi"/>
@@ -3323,16 +3206,7 @@
           <w:sz w:val="24"/>
           <w:szCs w:val="24"/>
         </w:rPr>
-        <w:t xml:space="preserve"> implement </w:t>
-      </w:r>
-      <w:r>
-        <w:rPr>
-          <w:rFonts w:eastAsia="Times New Roman" w:cstheme="minorHAnsi"/>
-          <w:color w:val="000000"/>
-          <w:sz w:val="24"/>
-          <w:szCs w:val="24"/>
-        </w:rPr>
-        <w:t xml:space="preserve">multi-threading in the </w:t>
+        <w:t xml:space="preserve"> implement multi-threading in the </w:t>
       </w:r>
       <w:proofErr w:type="spellStart"/>
       <w:r>

</xml_diff>

<commit_message>
4th argument w9 clarification
</commit_message>
<xml_diff>
--- a/WS09/Workshop 9.docx
+++ b/WS09/Workshop 9.docx
@@ -730,8 +730,6 @@
           <w:szCs w:val="27"/>
         </w:rPr>
       </w:pPr>
-      <w:bookmarkStart w:id="0" w:name="_GoBack"/>
-      <w:bookmarkEnd w:id="0"/>
       <w:r>
         <w:rPr>
           <w:rFonts w:ascii="Arial" w:hAnsi="Arial" w:cs="Arial"/>
@@ -2402,11 +2400,53 @@
     </w:p>
     <w:p>
       <w:pPr>
+        <w:spacing w:before="100" w:beforeAutospacing="1" w:after="100" w:afterAutospacing="1" w:line="240" w:lineRule="auto"/>
+        <w:textAlignment w:val="baseline"/>
+        <w:rPr>
+          <w:rFonts w:eastAsia="Times New Roman" w:cstheme="minorHAnsi"/>
+          <w:color w:val="000000"/>
+          <w:sz w:val="24"/>
+          <w:szCs w:val="24"/>
+        </w:rPr>
+      </w:pPr>
+      <w:r>
+        <w:rPr>
+          <w:rFonts w:eastAsia="Times New Roman" w:cstheme="minorHAnsi"/>
+          <w:color w:val="000000"/>
+          <w:sz w:val="24"/>
+          <w:szCs w:val="24"/>
+        </w:rPr>
+        <w:lastRenderedPageBreak/>
+        <w:t>The last command line argument (</w:t>
+      </w:r>
+      <w:r>
+        <w:rPr>
+          <w:rFonts w:ascii="Consolas" w:hAnsi="Consolas" w:cs="Consolas"/>
+          <w:b/>
+          <w:color w:val="FF0000"/>
+          <w:sz w:val="19"/>
+          <w:szCs w:val="19"/>
+        </w:rPr>
+        <w:t>C</w:t>
+      </w:r>
+      <w:bookmarkStart w:id="0" w:name="_GoBack"/>
+      <w:bookmarkEnd w:id="0"/>
+      <w:r>
+        <w:rPr>
+          <w:rFonts w:eastAsia="Times New Roman" w:cstheme="minorHAnsi"/>
+          <w:color w:val="000000"/>
+          <w:sz w:val="24"/>
+          <w:szCs w:val="24"/>
+        </w:rPr>
+        <w:t>) is the key to be used in the encryption and decryption.</w:t>
+      </w:r>
+    </w:p>
+    <w:p>
+      <w:pPr>
         <w:autoSpaceDE w:val="0"/>
         <w:autoSpaceDN w:val="0"/>
         <w:adjustRightInd w:val="0"/>
         <w:spacing w:after="0" w:line="240" w:lineRule="auto"/>
-        <w:ind w:left="720"/>
         <w:rPr>
           <w:rFonts w:ascii="Consolas" w:hAnsi="Consolas" w:cs="Consolas"/>
           <w:b/>
@@ -2423,7 +2463,6 @@
           <w:sz w:val="19"/>
           <w:szCs w:val="19"/>
         </w:rPr>
-        <w:lastRenderedPageBreak/>
         <w:tab/>
       </w:r>
       <w:r>

</xml_diff>